<commit_message>
Second Project 2 submission
</commit_message>
<xml_diff>
--- a/Udac-MLE/student_intervention/Proj 2 Report - Paul Singman.docx
+++ b/Udac-MLE/student_intervention/Proj 2 Report - Paul Singman.docx
@@ -13,8 +13,13 @@
       </w:r>
     </w:p>
     <w:p>
-      <w:r>
-        <w:t>Udacity MLE Project # 2</w:t>
+      <w:proofErr w:type="spellStart"/>
+      <w:r>
+        <w:t>Udacity</w:t>
+      </w:r>
+      <w:proofErr w:type="spellEnd"/>
+      <w:r>
+        <w:t xml:space="preserve"> MLE Project # 2</w:t>
       </w:r>
     </w:p>
     <w:p/>
@@ -34,7 +39,21 @@
         <w:rPr>
           <w:b/>
         </w:rPr>
-        <w:t>Classification vs Regression</w:t>
+        <w:t xml:space="preserve">Classification </w:t>
+      </w:r>
+      <w:proofErr w:type="spellStart"/>
+      <w:r>
+        <w:rPr>
+          <w:b/>
+        </w:rPr>
+        <w:t>vs</w:t>
+      </w:r>
+      <w:proofErr w:type="spellEnd"/>
+      <w:r>
+        <w:rPr>
+          <w:b/>
+        </w:rPr>
+        <w:t xml:space="preserve"> Regression</w:t>
       </w:r>
     </w:p>
     <w:p>
@@ -267,7 +286,7 @@
           <w:sz w:val="21"/>
           <w:szCs w:val="21"/>
         </w:rPr>
-        <w:t>Number of features: 31</w:t>
+        <w:t>Number of features: 30</w:t>
       </w:r>
     </w:p>
     <w:p>
@@ -463,7 +482,15 @@
     </w:p>
     <w:p>
       <w:r>
-        <w:t xml:space="preserve">The O(n) complexity of the logistic regression model in terms of input size is </w:t>
+        <w:t xml:space="preserve">The </w:t>
+      </w:r>
+      <w:proofErr w:type="gramStart"/>
+      <w:r>
+        <w:t>O(</w:t>
+      </w:r>
+      <w:proofErr w:type="gramEnd"/>
+      <w:r>
+        <w:t xml:space="preserve">n) complexity of the logistic regression model in terms of input size is </w:t>
       </w:r>
       <w:r>
         <w:t>O(np</w:t>
@@ -488,7 +515,15 @@
         <w:t>generally applied to classification tasks</w:t>
       </w:r>
       <w:r>
-        <w:t xml:space="preserve">, where the dependent variable being predicted is qualitative. The output of a logistic regression model is a value between 0 and 1, which can be interpreted as the probability that an observation belongs to a class. Although any threshold is acceptable, it is common to say that if p(X) &gt; 0.5, then X can be </w:t>
+        <w:t xml:space="preserve">, where the dependent variable being predicted is qualitative. The output of a logistic regression model is a value between 0 and 1, which can be interpreted as the probability that an observation belongs to a class. Although any threshold is acceptable, it is common to say that if </w:t>
+      </w:r>
+      <w:proofErr w:type="gramStart"/>
+      <w:r>
+        <w:t>p(</w:t>
+      </w:r>
+      <w:proofErr w:type="gramEnd"/>
+      <w:r>
+        <w:t xml:space="preserve">X) &gt; 0.5, then X can be </w:t>
       </w:r>
       <w:r>
         <w:t>classified into category 1, and vice versa.</w:t>
@@ -518,7 +553,15 @@
         <w:t xml:space="preserve"> Linear Model</w:t>
       </w:r>
       <w:r>
-        <w:t>s. To be specific, the feature parameters it solves for are easily interpretable, as they are linear to the logged odds ratio of p(X). Logistic regression also benefits from making relatively few assumptions about the underlying data; specifically it does not require that the independent variables, nor the residual errors, be normally distributed.</w:t>
+        <w:t xml:space="preserve">s. To be specific, the feature parameters it solves for are easily interpretable, as they are linear to the logged odds ratio of </w:t>
+      </w:r>
+      <w:proofErr w:type="gramStart"/>
+      <w:r>
+        <w:t>p(</w:t>
+      </w:r>
+      <w:proofErr w:type="gramEnd"/>
+      <w:r>
+        <w:t>X). Logistic regression also benefits from making relatively few assumptions about the underlying data; specifically it does not require that the independent variables, nor the residual errors, be normally distributed.</w:t>
       </w:r>
     </w:p>
     <w:p/>
@@ -530,7 +573,15 @@
         <w:t xml:space="preserve"> of logistic regression is that it has limited explanatory power compared to some of the more modern algorithms like neural networks or ensemble methods. It also requires a large number of training examples per feature</w:t>
       </w:r>
       <w:r>
-        <w:t xml:space="preserve">. Rules of thumb suggest 10-30 per feature. Another weakness is the independent variables should be independent of each other (low multicollinearity) or else the model </w:t>
+        <w:t xml:space="preserve">. Rules of thumb suggest 10-30 per feature. Another weakness is the independent variables should be independent of each other (low </w:t>
+      </w:r>
+      <w:proofErr w:type="spellStart"/>
+      <w:r>
+        <w:t>multicollinearity</w:t>
+      </w:r>
+      <w:proofErr w:type="spellEnd"/>
+      <w:r>
+        <w:t xml:space="preserve">) or else the model </w:t>
       </w:r>
       <w:r>
         <w:t>lose</w:t>
@@ -606,7 +657,15 @@
         </w:drawing>
       </w:r>
       <w:r>
-        <w:t>With that said, let’s explore the multicollinearity of the features using</w:t>
+        <w:t xml:space="preserve">With that said, let’s explore the </w:t>
+      </w:r>
+      <w:proofErr w:type="spellStart"/>
+      <w:r>
+        <w:t>multicollinearity</w:t>
+      </w:r>
+      <w:proofErr w:type="spellEnd"/>
+      <w:r>
+        <w:t xml:space="preserve"> of the features using</w:t>
       </w:r>
       <w:r>
         <w:t xml:space="preserve"> </w:t>
@@ -637,7 +696,15 @@
         <w:t>,</w:t>
       </w:r>
       <w:r>
-        <w:t xml:space="preserve"> the features that were created by the get_dummies function are perfectly </w:t>
+        <w:t xml:space="preserve"> the features that were created by the </w:t>
+      </w:r>
+      <w:proofErr w:type="spellStart"/>
+      <w:r>
+        <w:t>get_dummies</w:t>
+      </w:r>
+      <w:proofErr w:type="spellEnd"/>
+      <w:r>
+        <w:t xml:space="preserve"> function are perfectly </w:t>
       </w:r>
       <w:r>
         <w:t>negatively</w:t>
@@ -981,7 +1048,15 @@
         <w:t xml:space="preserve"> is a support vector machine. </w:t>
       </w:r>
       <w:r>
-        <w:t>Although the O(n) time of an SVM can vary based on the kernel f</w:t>
+        <w:t xml:space="preserve">Although the </w:t>
+      </w:r>
+      <w:proofErr w:type="gramStart"/>
+      <w:r>
+        <w:t>O(</w:t>
+      </w:r>
+      <w:proofErr w:type="gramEnd"/>
+      <w:r>
+        <w:t>n) time of an SVM can vary based on the kernel f</w:t>
       </w:r>
       <w:r>
         <w:t>unction used, in general support vector machines are an O(n</w:t>
@@ -1026,7 +1101,15 @@
         <w:t>Also SVM’s do not require multiple observations for each feature, which is important for this dataset with less than 10 observations for each feature.</w:t>
       </w:r>
       <w:r>
-        <w:t xml:space="preserve"> SVMs are also not sensitive to outliers since the only points that affect the optimal solution are the ones closest to the hyperplane it solves for.</w:t>
+        <w:t xml:space="preserve"> SVMs are also not sensitive to outliers since the only points that affect the optimal solution are the ones closest to the </w:t>
+      </w:r>
+      <w:proofErr w:type="spellStart"/>
+      <w:r>
+        <w:t>hyperplane</w:t>
+      </w:r>
+      <w:proofErr w:type="spellEnd"/>
+      <w:r>
+        <w:t xml:space="preserve"> it solves for.</w:t>
       </w:r>
     </w:p>
     <w:p/>
@@ -1316,22 +1399,67 @@
         <w:t xml:space="preserve">The final model to be tested is a decision tree classifier. </w:t>
       </w:r>
       <w:r>
-        <w:t>Decision trees performance is O(nlog(n)p), which assumes the tree is relatively balanced.</w:t>
-      </w:r>
-    </w:p>
-    <w:p/>
-    <w:p>
-      <w:r>
-        <w:t>Decision trees benefit from being easy to understand and interpret. They also can be fit on almost any type of dataset, even one with a mix of numerical &amp; categorical data, and data that is unscaled.</w:t>
-      </w:r>
-    </w:p>
-    <w:p/>
-    <w:p>
-      <w:r>
-        <w:t xml:space="preserve">Decision trees are notorious for overfitting datasets without parameters in place </w:t>
-      </w:r>
-      <w:r>
-        <w:t>to prevent overfitting, like setting a max depth for the tree, or a minimum number of samples at each node. Decision tree algorithms are greedy, meaning they won’t always build the optimal tree. This issue can mostly be negated by building multiple trees, though this adds additional computational cost.</w:t>
+        <w:t xml:space="preserve">Decision trees performance is </w:t>
+      </w:r>
+      <w:proofErr w:type="gramStart"/>
+      <w:r>
+        <w:t>O(</w:t>
+      </w:r>
+      <w:proofErr w:type="spellStart"/>
+      <w:proofErr w:type="gramEnd"/>
+      <w:r>
+        <w:t>nlog</w:t>
+      </w:r>
+      <w:proofErr w:type="spellEnd"/>
+      <w:r>
+        <w:t>(n)p), which assumes the tree is relatively balanced.</w:t>
+      </w:r>
+    </w:p>
+    <w:p/>
+    <w:p>
+      <w:r>
+        <w:t xml:space="preserve">Decision trees benefit from being easy to understand and interpret. They also can be fit on almost any type of dataset, even one with a mix of numerical &amp; categorical data, and data that is </w:t>
+      </w:r>
+      <w:proofErr w:type="spellStart"/>
+      <w:r>
+        <w:t>unscaled</w:t>
+      </w:r>
+      <w:proofErr w:type="spellEnd"/>
+      <w:r>
+        <w:t>.</w:t>
+      </w:r>
+    </w:p>
+    <w:p/>
+    <w:p>
+      <w:r>
+        <w:t xml:space="preserve">Decision trees are notorious for </w:t>
+      </w:r>
+      <w:proofErr w:type="spellStart"/>
+      <w:r>
+        <w:t>overfitting</w:t>
+      </w:r>
+      <w:proofErr w:type="spellEnd"/>
+      <w:r>
+        <w:t xml:space="preserve"> datasets without parameters in place </w:t>
+      </w:r>
+      <w:r>
+        <w:t xml:space="preserve">to prevent </w:t>
+      </w:r>
+      <w:proofErr w:type="spellStart"/>
+      <w:r>
+        <w:t>overfitting</w:t>
+      </w:r>
+      <w:proofErr w:type="spellEnd"/>
+      <w:r>
+        <w:t xml:space="preserve">, like setting a max depth for the tree, or a minimum number of samples at each node. Decision tree algorithms are greedy, meaning they won’t always build the optimal tree. </w:t>
+      </w:r>
+      <w:proofErr w:type="gramStart"/>
+      <w:r>
+        <w:t>This issue can mostly be negated by building multiple trees</w:t>
+      </w:r>
+      <w:proofErr w:type="gramEnd"/>
+      <w:r>
+        <w:t>, though this adds additional computational cost.</w:t>
       </w:r>
     </w:p>
     <w:p/>
@@ -1630,7 +1758,19 @@
     </w:p>
     <w:p>
       <w:r>
-        <w:t>Overall the model with the best F1 scores is the support vector machine, by a fairly comfortable margin. Even though it is also the most computationally expensive algorithm, I still recommend it as the optimal model. For the SVM</w:t>
+        <w:t xml:space="preserve">Overall the model with the best F1 scores is the support vector machine, </w:t>
+      </w:r>
+      <w:r>
+        <w:t>with an F1 score of 0.827 on whole training dataset compared to logistic regression’s 0.751 and the decision tree’s 0.625</w:t>
+      </w:r>
+      <w:r>
+        <w:t xml:space="preserve">. Even though </w:t>
+      </w:r>
+      <w:r>
+        <w:t>the SVM</w:t>
+      </w:r>
+      <w:r>
+        <w:t xml:space="preserve"> is also the most computationally expensive algorithm, I still recommend it as the optimal model. For the SVM</w:t>
       </w:r>
       <w:r>
         <w:t>,</w:t>
@@ -1672,7 +1812,29 @@
         <w:t xml:space="preserve">The Support Vector Machine is an algorithm that solves for the best </w:t>
       </w:r>
       <w:r>
-        <w:t>line that correctly separates the data points so that all of the points in one class are on one side of the line, and all of the points in the other class are on the other side of the line. The ‘best’ in the phrase ‘best line’ refers to the line that can be moved the most in either direction and still make the correct classifications. Using a more technical term, it has the largest margin. Although this description describes a SVM with two-dimensional data, the algorithm can be extended to work in higher dimensions, where instead of solving for the best line to separate the data into classes, it solves for the best ‘hyperplane’. Predicting the class of new examples is as simple as calculating which side of the line (or hyperplane) the new point</w:t>
+        <w:t xml:space="preserve">line that correctly separates the data points so that all of the points in one class </w:t>
+      </w:r>
+      <w:r>
+        <w:t xml:space="preserve">(or group) </w:t>
+      </w:r>
+      <w:r>
+        <w:t>are on one side of the line, and all of the points in the other class are on the other side of the line. The ‘best’ in the phrase ‘best line’ refers to the line that can be moved the most in either direction and still make the correct classifications. Using a more technical term, it has the largest margin. Although this description describes a SVM with two-dimensional data, the algorithm can be extended to work in higher dimensions, where instead of solving for the best line to separate the data into classes, it solves for the best ‘</w:t>
+      </w:r>
+      <w:proofErr w:type="spellStart"/>
+      <w:r>
+        <w:t>hyperplane</w:t>
+      </w:r>
+      <w:proofErr w:type="spellEnd"/>
+      <w:r>
+        <w:t xml:space="preserve">’. Predicting the class of new examples is as simple as calculating which side of the line (or </w:t>
+      </w:r>
+      <w:proofErr w:type="spellStart"/>
+      <w:r>
+        <w:t>hyperplane</w:t>
+      </w:r>
+      <w:proofErr w:type="spellEnd"/>
+      <w:r>
+        <w:t>) the new point</w:t>
       </w:r>
       <w:r>
         <w:t xml:space="preserve"> falls on.</w:t>
@@ -1690,7 +1852,15 @@
     <w:p/>
     <w:p>
       <w:r>
-        <w:t xml:space="preserve">I will now further tune the model with gridsearch by adjusting the C parameter. This parameter is the penalty parameter on the error term and is analogous to regularization. A large C means a low penalty, and a small C means there is a higher penalty. I’ll test a few values of C on the scale from .01 to 1,000 to see </w:t>
+        <w:t xml:space="preserve">I will now further tune the model with </w:t>
+      </w:r>
+      <w:proofErr w:type="spellStart"/>
+      <w:r>
+        <w:t>gridsearch</w:t>
+      </w:r>
+      <w:proofErr w:type="spellEnd"/>
+      <w:r>
+        <w:t xml:space="preserve"> by adjusting the C parameter. This parameter is the penalty parameter on the error term and is analogous to regularization. A large C means a low penalty, and a small C means there is a higher penalty. I’ll test a few values of C on the scale from .01 to 1,000 to see </w:t>
       </w:r>
       <w:r>
         <w:t>which produces the best results.</w:t>
@@ -1699,12 +1869,565 @@
     <w:p/>
     <w:p>
       <w:r>
-        <w:t>Unfortunately my gridsearch variable throws an error when I try to fit it on the training data using F1 score as the metric. It runs if accuracy score is the metric, but performs worse than an individually fit model without gridsearch. It appears that a C value of 0.1 or 1 will be optimal, though the classification accuracy was never above 65% when using gridsearch.</w:t>
+        <w:t xml:space="preserve">The results from the </w:t>
+      </w:r>
+      <w:proofErr w:type="spellStart"/>
+      <w:r>
+        <w:t>gridsearch</w:t>
+      </w:r>
+      <w:proofErr w:type="spellEnd"/>
+      <w:r>
+        <w:t xml:space="preserve"> are shown below:</w:t>
+      </w:r>
+    </w:p>
+    <w:p>
+      <w:pPr>
+        <w:shd w:val="clear" w:color="auto" w:fill="FFFFFF"/>
+        <w:spacing w:line="291" w:lineRule="atLeast"/>
+        <w:jc w:val="right"/>
+        <w:rPr>
+          <w:rFonts w:ascii="Courier" w:eastAsia="Times New Roman" w:hAnsi="Courier" w:cs="Times New Roman"/>
+          <w:color w:val="000080"/>
+          <w:sz w:val="21"/>
+          <w:szCs w:val="21"/>
+        </w:rPr>
+      </w:pPr>
+    </w:p>
+    <w:p>
+      <w:pPr>
+        <w:shd w:val="clear" w:color="auto" w:fill="FFFFFF"/>
+        <w:spacing w:line="291" w:lineRule="atLeast"/>
+        <w:rPr>
+          <w:rFonts w:ascii="Courier" w:eastAsia="Times New Roman" w:hAnsi="Courier" w:cs="Times New Roman"/>
+          <w:color w:val="000080"/>
+          <w:sz w:val="21"/>
+          <w:szCs w:val="21"/>
+        </w:rPr>
+      </w:pPr>
+      <w:r>
+        <w:rPr>
+          <w:rFonts w:ascii="Courier" w:eastAsia="Times New Roman" w:hAnsi="Courier" w:cs="Times New Roman"/>
+          <w:color w:val="000080"/>
+          <w:sz w:val="21"/>
+          <w:szCs w:val="21"/>
+        </w:rPr>
+        <w:t>In [38]</w:t>
+      </w:r>
+      <w:proofErr w:type="gramStart"/>
+      <w:r>
+        <w:rPr>
+          <w:rFonts w:ascii="Courier" w:eastAsia="Times New Roman" w:hAnsi="Courier" w:cs="Times New Roman"/>
+          <w:color w:val="000080"/>
+          <w:sz w:val="21"/>
+          <w:szCs w:val="21"/>
+        </w:rPr>
+        <w:t>:</w:t>
+      </w:r>
+      <w:proofErr w:type="spellStart"/>
+      <w:r>
+        <w:rPr>
+          <w:rFonts w:ascii="Courier" w:hAnsi="Courier" w:cs="Courier"/>
+          <w:color w:val="000000"/>
+          <w:sz w:val="20"/>
+          <w:szCs w:val="20"/>
+        </w:rPr>
+        <w:t>grid</w:t>
+      </w:r>
+      <w:proofErr w:type="gramEnd"/>
+      <w:r>
+        <w:rPr>
+          <w:rFonts w:ascii="Courier" w:hAnsi="Courier" w:cs="Courier"/>
+          <w:color w:val="000000"/>
+          <w:sz w:val="20"/>
+          <w:szCs w:val="20"/>
+        </w:rPr>
+        <w:t>_search.grid_scores</w:t>
+      </w:r>
+      <w:proofErr w:type="spellEnd"/>
+      <w:r>
+        <w:rPr>
+          <w:rFonts w:ascii="Courier" w:hAnsi="Courier" w:cs="Courier"/>
+          <w:color w:val="000000"/>
+          <w:sz w:val="20"/>
+          <w:szCs w:val="20"/>
+        </w:rPr>
+        <w:t>_</w:t>
+      </w:r>
+    </w:p>
+    <w:p>
+      <w:pPr>
+        <w:shd w:val="clear" w:color="auto" w:fill="FFFFFF"/>
+        <w:spacing w:line="291" w:lineRule="atLeast"/>
+        <w:rPr>
+          <w:rFonts w:ascii="Courier" w:eastAsia="Times New Roman" w:hAnsi="Courier" w:cs="Times New Roman"/>
+          <w:color w:val="8B0000"/>
+          <w:sz w:val="21"/>
+          <w:szCs w:val="21"/>
+        </w:rPr>
+      </w:pPr>
+      <w:proofErr w:type="gramStart"/>
+      <w:r>
+        <w:rPr>
+          <w:rFonts w:ascii="Courier" w:eastAsia="Times New Roman" w:hAnsi="Courier" w:cs="Times New Roman"/>
+          <w:color w:val="8B0000"/>
+          <w:sz w:val="21"/>
+          <w:szCs w:val="21"/>
+        </w:rPr>
+        <w:t>Out[</w:t>
+      </w:r>
+      <w:proofErr w:type="gramEnd"/>
+      <w:r>
+        <w:rPr>
+          <w:rFonts w:ascii="Courier" w:eastAsia="Times New Roman" w:hAnsi="Courier" w:cs="Times New Roman"/>
+          <w:color w:val="8B0000"/>
+          <w:sz w:val="21"/>
+          <w:szCs w:val="21"/>
+        </w:rPr>
+        <w:t>38]:</w:t>
+      </w:r>
+    </w:p>
+    <w:p>
+      <w:pPr>
+        <w:tabs>
+          <w:tab w:val="left" w:pos="916"/>
+          <w:tab w:val="left" w:pos="1832"/>
+          <w:tab w:val="left" w:pos="2748"/>
+          <w:tab w:val="left" w:pos="3664"/>
+          <w:tab w:val="left" w:pos="4580"/>
+          <w:tab w:val="left" w:pos="5496"/>
+          <w:tab w:val="left" w:pos="6412"/>
+          <w:tab w:val="left" w:pos="7328"/>
+          <w:tab w:val="left" w:pos="8244"/>
+          <w:tab w:val="left" w:pos="9160"/>
+          <w:tab w:val="left" w:pos="10076"/>
+          <w:tab w:val="left" w:pos="10992"/>
+          <w:tab w:val="left" w:pos="11908"/>
+          <w:tab w:val="left" w:pos="12824"/>
+          <w:tab w:val="left" w:pos="13740"/>
+          <w:tab w:val="left" w:pos="14656"/>
+        </w:tabs>
+        <w:wordWrap w:val="0"/>
+        <w:spacing w:line="291" w:lineRule="atLeast"/>
+        <w:textAlignment w:val="baseline"/>
+        <w:rPr>
+          <w:rFonts w:ascii="Courier" w:hAnsi="Courier" w:cs="Courier"/>
+          <w:color w:val="000000"/>
+          <w:sz w:val="20"/>
+          <w:szCs w:val="20"/>
+        </w:rPr>
+      </w:pPr>
+      <w:r>
+        <w:rPr>
+          <w:rFonts w:ascii="Courier" w:hAnsi="Courier" w:cs="Courier"/>
+          <w:color w:val="000000"/>
+          <w:sz w:val="20"/>
+          <w:szCs w:val="20"/>
+        </w:rPr>
+        <w:t>[</w:t>
+      </w:r>
+      <w:proofErr w:type="gramStart"/>
+      <w:r>
+        <w:rPr>
+          <w:rFonts w:ascii="Courier" w:hAnsi="Courier" w:cs="Courier"/>
+          <w:color w:val="000000"/>
+          <w:sz w:val="20"/>
+          <w:szCs w:val="20"/>
+        </w:rPr>
+        <w:t>mean</w:t>
+      </w:r>
+      <w:proofErr w:type="gramEnd"/>
+      <w:r>
+        <w:rPr>
+          <w:rFonts w:ascii="Courier" w:hAnsi="Courier" w:cs="Courier"/>
+          <w:color w:val="000000"/>
+          <w:sz w:val="20"/>
+          <w:szCs w:val="20"/>
+        </w:rPr>
+        <w:t xml:space="preserve">: 0.78788, </w:t>
+      </w:r>
+      <w:proofErr w:type="spellStart"/>
+      <w:r>
+        <w:rPr>
+          <w:rFonts w:ascii="Courier" w:hAnsi="Courier" w:cs="Courier"/>
+          <w:color w:val="000000"/>
+          <w:sz w:val="20"/>
+          <w:szCs w:val="20"/>
+        </w:rPr>
+        <w:t>std</w:t>
+      </w:r>
+      <w:proofErr w:type="spellEnd"/>
+      <w:r>
+        <w:rPr>
+          <w:rFonts w:ascii="Courier" w:hAnsi="Courier" w:cs="Courier"/>
+          <w:color w:val="000000"/>
+          <w:sz w:val="20"/>
+          <w:szCs w:val="20"/>
+        </w:rPr>
+        <w:t xml:space="preserve">: 0.00000, </w:t>
+      </w:r>
+      <w:proofErr w:type="spellStart"/>
+      <w:r>
+        <w:rPr>
+          <w:rFonts w:ascii="Courier" w:hAnsi="Courier" w:cs="Courier"/>
+          <w:color w:val="000000"/>
+          <w:sz w:val="20"/>
+          <w:szCs w:val="20"/>
+        </w:rPr>
+        <w:t>params</w:t>
+      </w:r>
+      <w:proofErr w:type="spellEnd"/>
+      <w:r>
+        <w:rPr>
+          <w:rFonts w:ascii="Courier" w:hAnsi="Courier" w:cs="Courier"/>
+          <w:color w:val="000000"/>
+          <w:sz w:val="20"/>
+          <w:szCs w:val="20"/>
+        </w:rPr>
+        <w:t>: {'C': 0.1},</w:t>
+      </w:r>
+    </w:p>
+    <w:p>
+      <w:pPr>
+        <w:tabs>
+          <w:tab w:val="left" w:pos="916"/>
+          <w:tab w:val="left" w:pos="1832"/>
+          <w:tab w:val="left" w:pos="2748"/>
+          <w:tab w:val="left" w:pos="3664"/>
+          <w:tab w:val="left" w:pos="4580"/>
+          <w:tab w:val="left" w:pos="5496"/>
+          <w:tab w:val="left" w:pos="6412"/>
+          <w:tab w:val="left" w:pos="7328"/>
+          <w:tab w:val="left" w:pos="8244"/>
+          <w:tab w:val="left" w:pos="9160"/>
+          <w:tab w:val="left" w:pos="10076"/>
+          <w:tab w:val="left" w:pos="10992"/>
+          <w:tab w:val="left" w:pos="11908"/>
+          <w:tab w:val="left" w:pos="12824"/>
+          <w:tab w:val="left" w:pos="13740"/>
+          <w:tab w:val="left" w:pos="14656"/>
+        </w:tabs>
+        <w:wordWrap w:val="0"/>
+        <w:spacing w:line="291" w:lineRule="atLeast"/>
+        <w:textAlignment w:val="baseline"/>
+        <w:rPr>
+          <w:rFonts w:ascii="Courier" w:hAnsi="Courier" w:cs="Courier"/>
+          <w:color w:val="000000"/>
+          <w:sz w:val="20"/>
+          <w:szCs w:val="20"/>
+        </w:rPr>
+      </w:pPr>
+      <w:r>
+        <w:rPr>
+          <w:rFonts w:ascii="Courier" w:hAnsi="Courier" w:cs="Courier"/>
+          <w:color w:val="000000"/>
+          <w:sz w:val="20"/>
+          <w:szCs w:val="20"/>
+        </w:rPr>
+        <w:t xml:space="preserve"> </w:t>
+      </w:r>
+      <w:proofErr w:type="gramStart"/>
+      <w:r>
+        <w:rPr>
+          <w:rFonts w:ascii="Courier" w:hAnsi="Courier" w:cs="Courier"/>
+          <w:color w:val="000000"/>
+          <w:sz w:val="20"/>
+          <w:szCs w:val="20"/>
+        </w:rPr>
+        <w:t>mean</w:t>
+      </w:r>
+      <w:proofErr w:type="gramEnd"/>
+      <w:r>
+        <w:rPr>
+          <w:rFonts w:ascii="Courier" w:hAnsi="Courier" w:cs="Courier"/>
+          <w:color w:val="000000"/>
+          <w:sz w:val="20"/>
+          <w:szCs w:val="20"/>
+        </w:rPr>
+        <w:t xml:space="preserve">: 0.78611, </w:t>
+      </w:r>
+      <w:proofErr w:type="spellStart"/>
+      <w:r>
+        <w:rPr>
+          <w:rFonts w:ascii="Courier" w:hAnsi="Courier" w:cs="Courier"/>
+          <w:color w:val="000000"/>
+          <w:sz w:val="20"/>
+          <w:szCs w:val="20"/>
+        </w:rPr>
+        <w:t>s</w:t>
+      </w:r>
+      <w:r>
+        <w:rPr>
+          <w:rFonts w:ascii="Courier" w:hAnsi="Courier" w:cs="Courier"/>
+          <w:color w:val="000000"/>
+          <w:sz w:val="20"/>
+          <w:szCs w:val="20"/>
+        </w:rPr>
+        <w:t>td</w:t>
+      </w:r>
+      <w:proofErr w:type="spellEnd"/>
+      <w:r>
+        <w:rPr>
+          <w:rFonts w:ascii="Courier" w:hAnsi="Courier" w:cs="Courier"/>
+          <w:color w:val="000000"/>
+          <w:sz w:val="20"/>
+          <w:szCs w:val="20"/>
+        </w:rPr>
+        <w:t xml:space="preserve">: 0.00621, </w:t>
+      </w:r>
+      <w:proofErr w:type="spellStart"/>
+      <w:r>
+        <w:rPr>
+          <w:rFonts w:ascii="Courier" w:hAnsi="Courier" w:cs="Courier"/>
+          <w:color w:val="000000"/>
+          <w:sz w:val="20"/>
+          <w:szCs w:val="20"/>
+        </w:rPr>
+        <w:t>params</w:t>
+      </w:r>
+      <w:proofErr w:type="spellEnd"/>
+      <w:r>
+        <w:rPr>
+          <w:rFonts w:ascii="Courier" w:hAnsi="Courier" w:cs="Courier"/>
+          <w:color w:val="000000"/>
+          <w:sz w:val="20"/>
+          <w:szCs w:val="20"/>
+        </w:rPr>
+        <w:t>: {'C': 1},</w:t>
+      </w:r>
+    </w:p>
+    <w:p>
+      <w:pPr>
+        <w:tabs>
+          <w:tab w:val="left" w:pos="916"/>
+          <w:tab w:val="left" w:pos="1832"/>
+          <w:tab w:val="left" w:pos="2748"/>
+          <w:tab w:val="left" w:pos="3664"/>
+          <w:tab w:val="left" w:pos="4580"/>
+          <w:tab w:val="left" w:pos="5496"/>
+          <w:tab w:val="left" w:pos="6412"/>
+          <w:tab w:val="left" w:pos="7328"/>
+          <w:tab w:val="left" w:pos="8244"/>
+          <w:tab w:val="left" w:pos="9160"/>
+          <w:tab w:val="left" w:pos="10076"/>
+          <w:tab w:val="left" w:pos="10992"/>
+          <w:tab w:val="left" w:pos="11908"/>
+          <w:tab w:val="left" w:pos="12824"/>
+          <w:tab w:val="left" w:pos="13740"/>
+          <w:tab w:val="left" w:pos="14656"/>
+        </w:tabs>
+        <w:wordWrap w:val="0"/>
+        <w:spacing w:line="291" w:lineRule="atLeast"/>
+        <w:textAlignment w:val="baseline"/>
+        <w:rPr>
+          <w:rFonts w:ascii="Courier" w:hAnsi="Courier" w:cs="Courier"/>
+          <w:color w:val="000000"/>
+          <w:sz w:val="20"/>
+          <w:szCs w:val="20"/>
+        </w:rPr>
+      </w:pPr>
+      <w:r>
+        <w:rPr>
+          <w:rFonts w:ascii="Courier" w:hAnsi="Courier" w:cs="Courier"/>
+          <w:color w:val="000000"/>
+          <w:sz w:val="20"/>
+          <w:szCs w:val="20"/>
+        </w:rPr>
+        <w:t xml:space="preserve"> </w:t>
+      </w:r>
+      <w:proofErr w:type="gramStart"/>
+      <w:r>
+        <w:rPr>
+          <w:rFonts w:ascii="Courier" w:hAnsi="Courier" w:cs="Courier"/>
+          <w:color w:val="000000"/>
+          <w:sz w:val="20"/>
+          <w:szCs w:val="20"/>
+        </w:rPr>
+        <w:t>mean</w:t>
+      </w:r>
+      <w:proofErr w:type="gramEnd"/>
+      <w:r>
+        <w:rPr>
+          <w:rFonts w:ascii="Courier" w:hAnsi="Courier" w:cs="Courier"/>
+          <w:color w:val="000000"/>
+          <w:sz w:val="20"/>
+          <w:szCs w:val="20"/>
+        </w:rPr>
+        <w:t xml:space="preserve">: 0.65956, </w:t>
+      </w:r>
+      <w:proofErr w:type="spellStart"/>
+      <w:r>
+        <w:rPr>
+          <w:rFonts w:ascii="Courier" w:hAnsi="Courier" w:cs="Courier"/>
+          <w:color w:val="000000"/>
+          <w:sz w:val="20"/>
+          <w:szCs w:val="20"/>
+        </w:rPr>
+        <w:t>std</w:t>
+      </w:r>
+      <w:proofErr w:type="spellEnd"/>
+      <w:r>
+        <w:rPr>
+          <w:rFonts w:ascii="Courier" w:hAnsi="Courier" w:cs="Courier"/>
+          <w:color w:val="000000"/>
+          <w:sz w:val="20"/>
+          <w:szCs w:val="20"/>
+        </w:rPr>
+        <w:t xml:space="preserve">: 0.02046, </w:t>
+      </w:r>
+      <w:proofErr w:type="spellStart"/>
+      <w:r>
+        <w:rPr>
+          <w:rFonts w:ascii="Courier" w:hAnsi="Courier" w:cs="Courier"/>
+          <w:color w:val="000000"/>
+          <w:sz w:val="20"/>
+          <w:szCs w:val="20"/>
+        </w:rPr>
+        <w:t>param</w:t>
+      </w:r>
+      <w:r>
+        <w:rPr>
+          <w:rFonts w:ascii="Courier" w:hAnsi="Courier" w:cs="Courier"/>
+          <w:color w:val="000000"/>
+          <w:sz w:val="20"/>
+          <w:szCs w:val="20"/>
+        </w:rPr>
+        <w:t>s</w:t>
+      </w:r>
+      <w:proofErr w:type="spellEnd"/>
+      <w:r>
+        <w:rPr>
+          <w:rFonts w:ascii="Courier" w:hAnsi="Courier" w:cs="Courier"/>
+          <w:color w:val="000000"/>
+          <w:sz w:val="20"/>
+          <w:szCs w:val="20"/>
+        </w:rPr>
+        <w:t>: {'C': 10},</w:t>
+      </w:r>
+    </w:p>
+    <w:p>
+      <w:pPr>
+        <w:tabs>
+          <w:tab w:val="left" w:pos="916"/>
+          <w:tab w:val="left" w:pos="1832"/>
+          <w:tab w:val="left" w:pos="2748"/>
+          <w:tab w:val="left" w:pos="3664"/>
+          <w:tab w:val="left" w:pos="4580"/>
+          <w:tab w:val="left" w:pos="5496"/>
+          <w:tab w:val="left" w:pos="6412"/>
+          <w:tab w:val="left" w:pos="7328"/>
+          <w:tab w:val="left" w:pos="8244"/>
+          <w:tab w:val="left" w:pos="9160"/>
+          <w:tab w:val="left" w:pos="10076"/>
+          <w:tab w:val="left" w:pos="10992"/>
+          <w:tab w:val="left" w:pos="11908"/>
+          <w:tab w:val="left" w:pos="12824"/>
+          <w:tab w:val="left" w:pos="13740"/>
+          <w:tab w:val="left" w:pos="14656"/>
+        </w:tabs>
+        <w:wordWrap w:val="0"/>
+        <w:spacing w:line="291" w:lineRule="atLeast"/>
+        <w:textAlignment w:val="baseline"/>
+        <w:rPr>
+          <w:rFonts w:ascii="Courier" w:hAnsi="Courier" w:cs="Courier"/>
+          <w:color w:val="000000"/>
+          <w:sz w:val="20"/>
+          <w:szCs w:val="20"/>
+        </w:rPr>
+      </w:pPr>
+      <w:r>
+        <w:rPr>
+          <w:rFonts w:ascii="Courier" w:hAnsi="Courier" w:cs="Courier"/>
+          <w:color w:val="000000"/>
+          <w:sz w:val="20"/>
+          <w:szCs w:val="20"/>
+        </w:rPr>
+        <w:t xml:space="preserve"> </w:t>
+      </w:r>
+      <w:proofErr w:type="gramStart"/>
+      <w:r>
+        <w:rPr>
+          <w:rFonts w:ascii="Courier" w:hAnsi="Courier" w:cs="Courier"/>
+          <w:color w:val="000000"/>
+          <w:sz w:val="20"/>
+          <w:szCs w:val="20"/>
+        </w:rPr>
+        <w:t>mean</w:t>
+      </w:r>
+      <w:proofErr w:type="gramEnd"/>
+      <w:r>
+        <w:rPr>
+          <w:rFonts w:ascii="Courier" w:hAnsi="Courier" w:cs="Courier"/>
+          <w:color w:val="000000"/>
+          <w:sz w:val="20"/>
+          <w:szCs w:val="20"/>
+        </w:rPr>
+        <w:t xml:space="preserve">: 0.63907, </w:t>
+      </w:r>
+      <w:proofErr w:type="spellStart"/>
+      <w:r>
+        <w:rPr>
+          <w:rFonts w:ascii="Courier" w:hAnsi="Courier" w:cs="Courier"/>
+          <w:color w:val="000000"/>
+          <w:sz w:val="20"/>
+          <w:szCs w:val="20"/>
+        </w:rPr>
+        <w:t>std</w:t>
+      </w:r>
+      <w:proofErr w:type="spellEnd"/>
+      <w:r>
+        <w:rPr>
+          <w:rFonts w:ascii="Courier" w:hAnsi="Courier" w:cs="Courier"/>
+          <w:color w:val="000000"/>
+          <w:sz w:val="20"/>
+          <w:szCs w:val="20"/>
+        </w:rPr>
+        <w:t xml:space="preserve">: 0.02152, </w:t>
+      </w:r>
+      <w:proofErr w:type="spellStart"/>
+      <w:r>
+        <w:rPr>
+          <w:rFonts w:ascii="Courier" w:hAnsi="Courier" w:cs="Courier"/>
+          <w:color w:val="000000"/>
+          <w:sz w:val="20"/>
+          <w:szCs w:val="20"/>
+        </w:rPr>
+        <w:t>params</w:t>
+      </w:r>
+      <w:proofErr w:type="spellEnd"/>
+      <w:r>
+        <w:rPr>
+          <w:rFonts w:ascii="Courier" w:hAnsi="Courier" w:cs="Courier"/>
+          <w:color w:val="000000"/>
+          <w:sz w:val="20"/>
+          <w:szCs w:val="20"/>
+        </w:rPr>
+        <w:t>: {'C': 1000}]</w:t>
+      </w:r>
+    </w:p>
+    <w:p/>
+    <w:p>
+      <w:r>
+        <w:t xml:space="preserve">As you can see, the SVM fit with a C parameter of 0.1 produced the best F1 Score (labeled as ‘mean’ in the output) of 0.78788. This is actually slightly lower than the F1 Scores of the SVM fit earlier which were approximately 0.83 and uses the </w:t>
+      </w:r>
+      <w:proofErr w:type="spellStart"/>
+      <w:r>
+        <w:t>Sklearn</w:t>
+      </w:r>
+      <w:proofErr w:type="spellEnd"/>
+      <w:r>
+        <w:t xml:space="preserve"> default of C=1. I attribute this to random sampling of the data, and consider the </w:t>
+      </w:r>
+      <w:proofErr w:type="spellStart"/>
+      <w:r>
+        <w:t>gridsearch</w:t>
+      </w:r>
+      <w:proofErr w:type="spellEnd"/>
+      <w:r>
+        <w:t xml:space="preserve"> model approximately as good as the original.</w:t>
       </w:r>
       <w:bookmarkStart w:id="0" w:name="_GoBack"/>
       <w:bookmarkEnd w:id="0"/>
     </w:p>
-    <w:p/>
     <w:p/>
     <w:p/>
     <w:p>
@@ -2367,6 +3090,11 @@
       </w:tblCellMar>
     </w:tblPr>
   </w:style>
+  <w:style w:type="character" w:customStyle="1" w:styleId="cm-variable">
+    <w:name w:val="cm-variable"/>
+    <w:basedOn w:val="DefaultParagraphFont"/>
+    <w:rsid w:val="000562AE"/>
+  </w:style>
 </w:styles>
 </file>
 
@@ -2681,6 +3409,11 @@
         <w:right w:w="108" w:type="dxa"/>
       </w:tblCellMar>
     </w:tblPr>
+  </w:style>
+  <w:style w:type="character" w:customStyle="1" w:styleId="cm-variable">
+    <w:name w:val="cm-variable"/>
+    <w:basedOn w:val="DefaultParagraphFont"/>
+    <w:rsid w:val="000562AE"/>
   </w:style>
 </w:styles>
 </file>

</xml_diff>